<commit_message>
get previous verison of TZ
</commit_message>
<xml_diff>
--- a/VADS/sources/TZ.docx
+++ b/VADS/sources/TZ.docx
@@ -213,7 +213,7 @@
           <w:szCs w:val="24"/>
         </w:rPr>
         <w:tab/>
-        <w:t xml:space="preserve">Академический руководитель </w:t>
+        <w:t xml:space="preserve">   Академический руководитель </w:t>
       </w:r>
     </w:p>
     <w:p>
@@ -227,16 +227,7 @@
           <w:sz w:val="24"/>
           <w:szCs w:val="24"/>
         </w:rPr>
-        <w:t xml:space="preserve">программной </w:t>
-      </w:r>
-      <w:proofErr w:type="gramStart"/>
-      <w:r>
-        <w:rPr>
-          <w:rFonts w:ascii="Times New Roman" w:eastAsia="Times New Roman" w:hAnsi="Times New Roman" w:cs="Times New Roman"/>
-          <w:sz w:val="24"/>
-          <w:szCs w:val="24"/>
-        </w:rPr>
-        <w:t xml:space="preserve">инженерии  </w:t>
+        <w:t xml:space="preserve">программной инженерии  </w:t>
       </w:r>
       <w:r>
         <w:rPr>
@@ -246,7 +237,6 @@
         </w:rPr>
         <w:tab/>
       </w:r>
-      <w:proofErr w:type="gramEnd"/>
       <w:r>
         <w:rPr>
           <w:rFonts w:ascii="Times New Roman" w:eastAsia="Times New Roman" w:hAnsi="Times New Roman" w:cs="Times New Roman"/>
@@ -262,7 +252,7 @@
           <w:szCs w:val="24"/>
         </w:rPr>
         <w:tab/>
-        <w:t xml:space="preserve"> образовательной программы </w:t>
+        <w:t xml:space="preserve">    образовательной программы </w:t>
       </w:r>
     </w:p>
     <w:p>
@@ -298,41 +288,7 @@
           <w:szCs w:val="24"/>
         </w:rPr>
         <w:tab/>
-        <w:t xml:space="preserve">     </w:t>
-      </w:r>
-      <w:r>
-        <w:rPr>
-          <w:rFonts w:ascii="Times New Roman" w:eastAsia="Times New Roman" w:hAnsi="Times New Roman" w:cs="Times New Roman"/>
-          <w:sz w:val="24"/>
-          <w:szCs w:val="24"/>
-        </w:rPr>
-        <w:t xml:space="preserve">       </w:t>
-      </w:r>
-      <w:proofErr w:type="gramStart"/>
-      <w:r>
-        <w:rPr>
-          <w:rFonts w:ascii="Times New Roman" w:eastAsia="Times New Roman" w:hAnsi="Times New Roman" w:cs="Times New Roman"/>
-          <w:sz w:val="24"/>
-          <w:szCs w:val="24"/>
-        </w:rPr>
-        <w:t xml:space="preserve">   </w:t>
-      </w:r>
-      <w:r>
-        <w:rPr>
-          <w:rFonts w:ascii="Times New Roman" w:eastAsia="Times New Roman" w:hAnsi="Times New Roman" w:cs="Times New Roman"/>
-          <w:sz w:val="24"/>
-          <w:szCs w:val="24"/>
-        </w:rPr>
-        <w:t>«</w:t>
-      </w:r>
-      <w:proofErr w:type="gramEnd"/>
-      <w:r>
-        <w:rPr>
-          <w:rFonts w:ascii="Times New Roman" w:eastAsia="Times New Roman" w:hAnsi="Times New Roman" w:cs="Times New Roman"/>
-          <w:sz w:val="24"/>
-          <w:szCs w:val="24"/>
-        </w:rPr>
-        <w:t>Программная инженерия»</w:t>
+        <w:t xml:space="preserve">     «Программная инженерия»</w:t>
       </w:r>
     </w:p>
     <w:p>
@@ -361,25 +317,7 @@
           <w:szCs w:val="24"/>
         </w:rPr>
         <w:tab/>
-        <w:t xml:space="preserve">    канд. </w:t>
-      </w:r>
-      <w:proofErr w:type="spellStart"/>
-      <w:r>
-        <w:rPr>
-          <w:rFonts w:ascii="Times New Roman" w:eastAsia="Times New Roman" w:hAnsi="Times New Roman" w:cs="Times New Roman"/>
-          <w:sz w:val="24"/>
-          <w:szCs w:val="24"/>
-        </w:rPr>
-        <w:t>техн</w:t>
-      </w:r>
-      <w:proofErr w:type="spellEnd"/>
-      <w:r>
-        <w:rPr>
-          <w:rFonts w:ascii="Times New Roman" w:eastAsia="Times New Roman" w:hAnsi="Times New Roman" w:cs="Times New Roman"/>
-          <w:sz w:val="24"/>
-          <w:szCs w:val="24"/>
-        </w:rPr>
-        <w:t xml:space="preserve">. наук </w:t>
+        <w:t xml:space="preserve">    канд. техн. наук </w:t>
       </w:r>
       <w:r>
         <w:rPr>
@@ -411,18 +349,8 @@
           <w:sz w:val="24"/>
           <w:szCs w:val="24"/>
         </w:rPr>
-        <w:t xml:space="preserve">                                                                                   инженерии, канд. </w:t>
-      </w:r>
-      <w:proofErr w:type="spellStart"/>
-      <w:r>
-        <w:rPr>
-          <w:rFonts w:ascii="Times New Roman" w:eastAsia="Times New Roman" w:hAnsi="Times New Roman" w:cs="Times New Roman"/>
-          <w:sz w:val="24"/>
-          <w:szCs w:val="24"/>
-        </w:rPr>
-        <w:t>техн</w:t>
-      </w:r>
-      <w:proofErr w:type="spellEnd"/>
+        <w:t xml:space="preserve">                                                                                   инженерии, канд. техн</w:t>
+      </w:r>
       <w:r>
         <w:rPr>
           <w:rFonts w:ascii="Times New Roman" w:eastAsia="Times New Roman" w:hAnsi="Times New Roman" w:cs="Times New Roman"/>
@@ -498,43 +426,7 @@
           <w:sz w:val="24"/>
           <w:szCs w:val="24"/>
         </w:rPr>
-        <w:t xml:space="preserve">__________________И.Ю. </w:t>
-      </w:r>
-      <w:proofErr w:type="spellStart"/>
-      <w:r>
-        <w:rPr>
-          <w:rFonts w:ascii="Times New Roman" w:eastAsia="Times New Roman" w:hAnsi="Times New Roman" w:cs="Times New Roman"/>
-          <w:sz w:val="24"/>
-          <w:szCs w:val="24"/>
-        </w:rPr>
-        <w:t>Самоненко</w:t>
-      </w:r>
-      <w:proofErr w:type="spellEnd"/>
-      <w:r>
-        <w:rPr>
-          <w:rFonts w:ascii="Times New Roman" w:eastAsia="Times New Roman" w:hAnsi="Times New Roman" w:cs="Times New Roman"/>
-          <w:sz w:val="24"/>
-          <w:szCs w:val="24"/>
-        </w:rPr>
-        <w:t xml:space="preserve">                       __________________</w:t>
-      </w:r>
-      <w:proofErr w:type="spellStart"/>
-      <w:r>
-        <w:rPr>
-          <w:rFonts w:ascii="Times New Roman" w:eastAsia="Times New Roman" w:hAnsi="Times New Roman" w:cs="Times New Roman"/>
-          <w:sz w:val="24"/>
-          <w:szCs w:val="24"/>
-        </w:rPr>
-        <w:t>В.В.Шилов</w:t>
-      </w:r>
-      <w:proofErr w:type="spellEnd"/>
-      <w:r>
-        <w:rPr>
-          <w:rFonts w:ascii="Times New Roman" w:eastAsia="Times New Roman" w:hAnsi="Times New Roman" w:cs="Times New Roman"/>
-          <w:sz w:val="24"/>
-          <w:szCs w:val="24"/>
-        </w:rPr>
-        <w:t xml:space="preserve"> </w:t>
+        <w:t xml:space="preserve">__________________И.Ю. Самоненко                       __________________В.В.Шилов </w:t>
       </w:r>
     </w:p>
     <w:p>
@@ -637,7 +529,16 @@
           <w:sz w:val="28"/>
           <w:szCs w:val="28"/>
         </w:rPr>
-        <w:t xml:space="preserve">Техническое задание </w:t>
+        <w:t xml:space="preserve">Техническое </w:t>
+      </w:r>
+      <w:r>
+        <w:rPr>
+          <w:rFonts w:ascii="Times New Roman" w:eastAsia="Times New Roman" w:hAnsi="Times New Roman" w:cs="Times New Roman"/>
+          <w:b/>
+          <w:sz w:val="28"/>
+          <w:szCs w:val="28"/>
+        </w:rPr>
+        <w:t xml:space="preserve">задание </w:t>
       </w:r>
     </w:p>
     <w:p>
@@ -780,25 +681,7 @@
           <w:sz w:val="24"/>
           <w:szCs w:val="24"/>
         </w:rPr>
-        <w:t xml:space="preserve">Исполнитель студент группы БПИ203 _________ / </w:t>
-      </w:r>
-      <w:proofErr w:type="spellStart"/>
-      <w:r>
-        <w:rPr>
-          <w:rFonts w:ascii="Times New Roman" w:eastAsia="Times New Roman" w:hAnsi="Times New Roman" w:cs="Times New Roman"/>
-          <w:sz w:val="24"/>
-          <w:szCs w:val="24"/>
-        </w:rPr>
-        <w:t>П.Н.Ломакин</w:t>
-      </w:r>
-      <w:proofErr w:type="spellEnd"/>
-      <w:r>
-        <w:rPr>
-          <w:rFonts w:ascii="Times New Roman" w:eastAsia="Times New Roman" w:hAnsi="Times New Roman" w:cs="Times New Roman"/>
-          <w:sz w:val="24"/>
-          <w:szCs w:val="24"/>
-        </w:rPr>
-        <w:t xml:space="preserve">/ </w:t>
+        <w:t xml:space="preserve">Исполнитель студент группы БПИ203 _________ / П.Н.Ломакин/ </w:t>
       </w:r>
     </w:p>
     <w:p>
@@ -1265,19 +1148,8 @@
           <w:sz w:val="28"/>
           <w:szCs w:val="28"/>
         </w:rPr>
-        <w:t xml:space="preserve">RU.17701729.10.03-01 ТЗ </w:t>
-      </w:r>
-      <w:proofErr w:type="gramStart"/>
-      <w:r>
-        <w:rPr>
-          <w:rFonts w:ascii="Times New Roman" w:eastAsia="Times New Roman" w:hAnsi="Times New Roman" w:cs="Times New Roman"/>
-          <w:b/>
-          <w:sz w:val="28"/>
-          <w:szCs w:val="28"/>
-        </w:rPr>
-        <w:t>01-1</w:t>
-      </w:r>
-      <w:proofErr w:type="gramEnd"/>
+        <w:t>RU.17701729.10.03-01 ТЗ 01-1</w:t>
+      </w:r>
     </w:p>
     <w:p>
       <w:pPr>
@@ -1678,7 +1550,10 @@
     <w:p/>
     <w:p>
       <w:r>
-        <w:t>Иногда при изучении алгоритма человеку трудно представить, как он работает. Данное приложение позволяет визуализировать тот алгоритм, в котором хотят разобраться.</w:t>
+        <w:t>Иногда при изучении алгоритма человеку трудно представить, как он работает. Данное приложение позволяет визуализировать тот алгор</w:t>
+      </w:r>
+      <w:r>
+        <w:t>итм, в котором хотят разобраться.</w:t>
       </w:r>
     </w:p>
     <w:p>
@@ -1689,15 +1564,7 @@
     <w:p/>
     <w:p>
       <w:r>
-        <w:t xml:space="preserve">В данном приложении в качестве примера будет реализована структура данных “Фильтр </w:t>
-      </w:r>
-      <w:proofErr w:type="spellStart"/>
-      <w:r>
-        <w:t>Блума</w:t>
-      </w:r>
-      <w:proofErr w:type="spellEnd"/>
-      <w:r>
-        <w:t>”.</w:t>
+        <w:t>В данном приложении в качестве примера будет реализована структура данных “Фильтр Блума”.</w:t>
       </w:r>
     </w:p>
     <w:p>
@@ -1811,7 +1678,16 @@
           <w:sz w:val="24"/>
           <w:szCs w:val="24"/>
         </w:rPr>
-        <w:t xml:space="preserve">учебный план подготовки бакалавров по направлению 09.03.04 «Программная инженерия» и утвержденная академическим руководителем программы тема курсового проекта. </w:t>
+        <w:t>учебный план подготовки бакалавров по направлению 09.03.04 «Программная инженерия» и утвержденная академическим руководителем программы тема курс</w:t>
+      </w:r>
+      <w:r>
+        <w:rPr>
+          <w:rFonts w:ascii="Times New Roman" w:eastAsia="Times New Roman" w:hAnsi="Times New Roman" w:cs="Times New Roman"/>
+          <w:color w:val="000000"/>
+          <w:sz w:val="24"/>
+          <w:szCs w:val="24"/>
+        </w:rPr>
+        <w:t xml:space="preserve">ового проекта. </w:t>
       </w:r>
     </w:p>
     <w:p>
@@ -1957,10 +1833,7 @@
     <w:p/>
     <w:p>
       <w:r>
-        <w:t>Пользователю доступны следующие функции</w:t>
-      </w:r>
-      <w:r>
-        <w:t>:</w:t>
+        <w:t>Программа должна выполнять следующие функции:</w:t>
       </w:r>
     </w:p>
     <w:p>
@@ -1982,13 +1855,7 @@
         <w:rPr>
           <w:color w:val="000000"/>
         </w:rPr>
-        <w:t>Выбор из списка алгоритмов / структур данных интересующий</w:t>
-      </w:r>
-      <w:r>
-        <w:rPr>
-          <w:color w:val="000000"/>
-        </w:rPr>
-        <w:t>.</w:t>
+        <w:t>Выбрать из списка алгоритмов / структур данных интересующий.</w:t>
       </w:r>
     </w:p>
     <w:p>
@@ -2010,13 +1877,7 @@
         <w:rPr>
           <w:color w:val="000000"/>
         </w:rPr>
-        <w:t>Дать краткое описание алгоритма / структуры данных</w:t>
-      </w:r>
-      <w:r>
-        <w:rPr>
-          <w:color w:val="000000"/>
-        </w:rPr>
-        <w:t>.</w:t>
+        <w:t>Дать краткое описание алгоритма / структуры данных.</w:t>
       </w:r>
     </w:p>
     <w:p>
@@ -2038,13 +1899,7 @@
         <w:rPr>
           <w:color w:val="000000"/>
         </w:rPr>
-        <w:t>Показать процесс работы алгоритма / построения структур данных</w:t>
-      </w:r>
-      <w:r>
-        <w:rPr>
-          <w:color w:val="000000"/>
-        </w:rPr>
-        <w:t>.</w:t>
+        <w:t>Показать процесс работы алгоритма / построения структур данных.</w:t>
       </w:r>
     </w:p>
     <w:p>
@@ -2110,10 +1965,6 @@
     </w:p>
     <w:p>
       <w:pPr>
-        <w:numPr>
-          <w:ilvl w:val="0"/>
-          <w:numId w:val="2"/>
-        </w:numPr>
         <w:pBdr>
           <w:top w:val="nil"/>
           <w:left w:val="nil"/>
@@ -2122,55 +1973,13 @@
           <w:between w:val="nil"/>
         </w:pBdr>
       </w:pPr>
-      <w:r>
-        <w:t>Есть специальных раздел</w:t>
-      </w:r>
-      <w:r>
-        <w:t>,</w:t>
-      </w:r>
-      <w:r>
-        <w:t xml:space="preserve"> в котором есть возможность посмотреть за поведением алгоритма / структуры данных при различных входных параметрах</w:t>
-      </w:r>
-      <w:r>
-        <w:t xml:space="preserve"> </w:t>
-      </w:r>
-      <w:proofErr w:type="gramStart"/>
-      <w:r>
-        <w:t xml:space="preserve">( </w:t>
-      </w:r>
-      <w:r>
-        <w:t>рисуется</w:t>
-      </w:r>
-      <w:proofErr w:type="gramEnd"/>
-      <w:r>
-        <w:t xml:space="preserve"> график</w:t>
-      </w:r>
-      <w:r>
-        <w:t xml:space="preserve"> ). </w:t>
-      </w:r>
-    </w:p>
-    <w:p>
-      <w:pPr>
-        <w:pBdr>
-          <w:top w:val="nil"/>
-          <w:left w:val="nil"/>
-          <w:bottom w:val="nil"/>
-          <w:right w:val="nil"/>
-          <w:between w:val="nil"/>
-        </w:pBdr>
-      </w:pPr>
-    </w:p>
-    <w:p>
-      <w:r>
-        <w:t xml:space="preserve">В данном приложении в качестве примера будет реализована структура данных “Фильтр </w:t>
-      </w:r>
-      <w:proofErr w:type="spellStart"/>
-      <w:r>
-        <w:t>Блума</w:t>
-      </w:r>
-      <w:proofErr w:type="spellEnd"/>
-      <w:r>
-        <w:t>”.</w:t>
+    </w:p>
+    <w:p>
+      <w:r>
+        <w:t>В данном пр</w:t>
+      </w:r>
+      <w:r>
+        <w:t>иложении в качестве примера будет реализована структура данных “Фильтр Блума”.</w:t>
       </w:r>
     </w:p>
     <w:p>
@@ -2230,7 +2039,15 @@
           <w:sz w:val="24"/>
           <w:szCs w:val="24"/>
         </w:rPr>
-        <w:t>Программа подходит для студентов, которые проходят курс «алгоритмы и структуры данных» или же для людей, которые просто хотят разобраться в работе какого-либо алгоритма. Также данным приложением могут пользоваться преподаватели для объяснения работы алгоритма / структуры данных студентам.</w:t>
+        <w:t>Программа подходит для студентов, которые проходят курс «алгоритмы и структуры данных» или же для людей, которые просто хотят разобраться в раб</w:t>
+      </w:r>
+      <w:r>
+        <w:rPr>
+          <w:rFonts w:ascii="Times New Roman" w:eastAsia="Times New Roman" w:hAnsi="Times New Roman" w:cs="Times New Roman"/>
+          <w:sz w:val="24"/>
+          <w:szCs w:val="24"/>
+        </w:rPr>
+        <w:t>оте какого-либо алгоритма. Также данным приложением могут пользоваться преподаватели для объяснения работы алгоритма / структуры данных студентам.</w:t>
       </w:r>
     </w:p>
     <w:p>
@@ -2369,116 +2186,50 @@
     </w:p>
     <w:p/>
     <w:p>
-      <w:r>
-        <w:t>Пользователю доступны следующие функции</w:t>
-      </w:r>
-      <w:r>
-        <w:t>:</w:t>
-      </w:r>
-    </w:p>
-    <w:p>
       <w:pPr>
         <w:numPr>
           <w:ilvl w:val="0"/>
-          <w:numId w:val="5"/>
+          <w:numId w:val="3"/>
         </w:numPr>
-        <w:pBdr>
-          <w:top w:val="nil"/>
-          <w:left w:val="nil"/>
-          <w:bottom w:val="nil"/>
-          <w:right w:val="nil"/>
-          <w:between w:val="nil"/>
-        </w:pBdr>
         <w:spacing w:after="0"/>
       </w:pPr>
       <w:r>
-        <w:rPr>
-          <w:color w:val="000000"/>
-        </w:rPr>
-        <w:t>Выбор из списка алгоритмов / структур данных интересующий</w:t>
-      </w:r>
-      <w:r>
-        <w:rPr>
-          <w:color w:val="000000"/>
-        </w:rPr>
-        <w:t>.</w:t>
+        <w:t>Выбрать из списка алгоритмов / структур данных интересующий.</w:t>
       </w:r>
     </w:p>
     <w:p>
       <w:pPr>
         <w:numPr>
           <w:ilvl w:val="0"/>
-          <w:numId w:val="5"/>
+          <w:numId w:val="3"/>
         </w:numPr>
-        <w:pBdr>
-          <w:top w:val="nil"/>
-          <w:left w:val="nil"/>
-          <w:bottom w:val="nil"/>
-          <w:right w:val="nil"/>
-          <w:between w:val="nil"/>
-        </w:pBdr>
         <w:spacing w:after="0"/>
       </w:pPr>
       <w:r>
-        <w:rPr>
-          <w:color w:val="000000"/>
-        </w:rPr>
-        <w:t>Дать краткое описание алгоритма / структуры данных</w:t>
-      </w:r>
-      <w:r>
-        <w:rPr>
-          <w:color w:val="000000"/>
-        </w:rPr>
-        <w:t>.</w:t>
+        <w:t>Дать краткое описание алгоритма / структуры данных.</w:t>
       </w:r>
     </w:p>
     <w:p>
       <w:pPr>
         <w:numPr>
           <w:ilvl w:val="0"/>
-          <w:numId w:val="5"/>
+          <w:numId w:val="3"/>
         </w:numPr>
-        <w:pBdr>
-          <w:top w:val="nil"/>
-          <w:left w:val="nil"/>
-          <w:bottom w:val="nil"/>
-          <w:right w:val="nil"/>
-          <w:between w:val="nil"/>
-        </w:pBdr>
         <w:spacing w:after="0"/>
       </w:pPr>
       <w:r>
-        <w:rPr>
-          <w:color w:val="000000"/>
-        </w:rPr>
-        <w:t>Показать процесс работы алгоритма / построения структур данных</w:t>
-      </w:r>
-      <w:r>
-        <w:rPr>
-          <w:color w:val="000000"/>
-        </w:rPr>
-        <w:t>.</w:t>
+        <w:t>Показать процесс работы алгоритма / построения структур данных.</w:t>
       </w:r>
     </w:p>
     <w:p>
       <w:pPr>
         <w:numPr>
           <w:ilvl w:val="0"/>
-          <w:numId w:val="5"/>
+          <w:numId w:val="3"/>
         </w:numPr>
-        <w:pBdr>
-          <w:top w:val="nil"/>
-          <w:left w:val="nil"/>
-          <w:bottom w:val="nil"/>
-          <w:right w:val="nil"/>
-          <w:between w:val="nil"/>
-        </w:pBdr>
         <w:spacing w:after="0"/>
       </w:pPr>
       <w:r>
-        <w:rPr>
-          <w:color w:val="000000"/>
-        </w:rPr>
         <w:t>Следить за псевдокодом во время визуализации.</w:t>
       </w:r>
     </w:p>
@@ -2486,104 +2237,38 @@
       <w:pPr>
         <w:numPr>
           <w:ilvl w:val="0"/>
-          <w:numId w:val="5"/>
+          <w:numId w:val="3"/>
         </w:numPr>
-        <w:pBdr>
-          <w:top w:val="nil"/>
-          <w:left w:val="nil"/>
-          <w:bottom w:val="nil"/>
-          <w:right w:val="nil"/>
-          <w:between w:val="nil"/>
-        </w:pBdr>
-      </w:pPr>
-      <w:r>
-        <w:rPr>
-          <w:color w:val="000000"/>
-        </w:rPr>
-        <w:t>Давать пользователю возможность изменять входные данные для каждого алгоритма / структур данных.</w:t>
+      </w:pPr>
+      <w:r>
+        <w:t>Давать пользователю возможность и</w:t>
+      </w:r>
+      <w:r>
+        <w:t>зменять входные данные для каждого алгоритма / структур данных.</w:t>
       </w:r>
     </w:p>
     <w:p>
       <w:pPr>
         <w:numPr>
           <w:ilvl w:val="0"/>
-          <w:numId w:val="5"/>
+          <w:numId w:val="3"/>
         </w:numPr>
-        <w:pBdr>
-          <w:top w:val="nil"/>
-          <w:left w:val="nil"/>
-          <w:bottom w:val="nil"/>
-          <w:right w:val="nil"/>
-          <w:between w:val="nil"/>
-        </w:pBdr>
       </w:pPr>
       <w:r>
         <w:t>Изменение скорости подачи материала.</w:t>
       </w:r>
     </w:p>
-    <w:p>
-      <w:pPr>
-        <w:numPr>
-          <w:ilvl w:val="0"/>
-          <w:numId w:val="5"/>
-        </w:numPr>
-        <w:pBdr>
-          <w:top w:val="nil"/>
-          <w:left w:val="nil"/>
-          <w:bottom w:val="nil"/>
-          <w:right w:val="nil"/>
-          <w:between w:val="nil"/>
-        </w:pBdr>
-      </w:pPr>
-      <w:r>
-        <w:t>Есть специальных раздел</w:t>
-      </w:r>
-      <w:r>
-        <w:t>,</w:t>
-      </w:r>
-      <w:r>
-        <w:t xml:space="preserve"> в котором есть возможность посмотреть за поведением алгоритма / структуры данных при различных входных параметрах</w:t>
-      </w:r>
-      <w:r>
-        <w:t xml:space="preserve"> </w:t>
-      </w:r>
-      <w:proofErr w:type="gramStart"/>
-      <w:r>
-        <w:t xml:space="preserve">( </w:t>
-      </w:r>
-      <w:r>
-        <w:t>рисуется</w:t>
-      </w:r>
-      <w:proofErr w:type="gramEnd"/>
-      <w:r>
-        <w:t xml:space="preserve"> график</w:t>
-      </w:r>
-      <w:r>
-        <w:t xml:space="preserve"> ). </w:t>
-      </w:r>
-    </w:p>
-    <w:p>
-      <w:pPr>
-        <w:pBdr>
-          <w:top w:val="nil"/>
-          <w:left w:val="nil"/>
-          <w:bottom w:val="nil"/>
-          <w:right w:val="nil"/>
-          <w:between w:val="nil"/>
-        </w:pBdr>
-      </w:pPr>
-    </w:p>
-    <w:p>
-      <w:r>
-        <w:t xml:space="preserve">В данном приложении в качестве примера будет реализована структура данных “Фильтр </w:t>
-      </w:r>
-      <w:proofErr w:type="spellStart"/>
-      <w:r>
-        <w:t>Блума</w:t>
-      </w:r>
-      <w:proofErr w:type="spellEnd"/>
-      <w:r>
-        <w:t>”.</w:t>
+    <w:p/>
+    <w:p>
+      <w:pPr>
+        <w:rPr>
+          <w:rFonts w:ascii="Times New Roman" w:eastAsia="Times New Roman" w:hAnsi="Times New Roman" w:cs="Times New Roman"/>
+          <w:sz w:val="24"/>
+          <w:szCs w:val="24"/>
+        </w:rPr>
+      </w:pPr>
+      <w:r>
+        <w:t>В данном приложении в качестве примера будет реализована структура данных “Фильтр Блума”.</w:t>
       </w:r>
     </w:p>
     <w:p>
@@ -2621,7 +2306,10 @@
     <w:p/>
     <w:p>
       <w:r>
-        <w:t>Входные данные представлены в виде полей, в которые пользователь вводит данные для конкретной задачи.</w:t>
+        <w:t>Входные данные п</w:t>
+      </w:r>
+      <w:r>
+        <w:t>редставлены в виде полей, в которые пользователь вводит данные для конкретной задачи.</w:t>
       </w:r>
     </w:p>
     <w:p/>
@@ -2731,7 +2419,6 @@
           <w:sz w:val="24"/>
           <w:szCs w:val="24"/>
         </w:rPr>
-        <w:lastRenderedPageBreak/>
         <w:t>Пользователь указывает время работы каждого из алгоритмов, можно установить время по умолчанию.</w:t>
       </w:r>
     </w:p>
@@ -2767,6 +2454,7 @@
           <w:sz w:val="24"/>
           <w:szCs w:val="24"/>
         </w:rPr>
+        <w:lastRenderedPageBreak/>
         <w:t>4.2 Требования к интерфейсу</w:t>
       </w:r>
     </w:p>
@@ -2816,27 +2504,7 @@
           <w:sz w:val="24"/>
           <w:szCs w:val="24"/>
         </w:rPr>
-        <w:t xml:space="preserve">- окно, в котором будет список из алгоритмов / структур данных (В данном случае реализован Фильтр </w:t>
-      </w:r>
-      <w:proofErr w:type="spellStart"/>
-      <w:r>
-        <w:rPr>
-          <w:rFonts w:ascii="Times New Roman" w:eastAsia="Times New Roman" w:hAnsi="Times New Roman" w:cs="Times New Roman"/>
-          <w:color w:val="000000"/>
-          <w:sz w:val="24"/>
-          <w:szCs w:val="24"/>
-        </w:rPr>
-        <w:t>Блума</w:t>
-      </w:r>
-      <w:proofErr w:type="spellEnd"/>
-      <w:r>
-        <w:rPr>
-          <w:rFonts w:ascii="Times New Roman" w:eastAsia="Times New Roman" w:hAnsi="Times New Roman" w:cs="Times New Roman"/>
-          <w:color w:val="000000"/>
-          <w:sz w:val="24"/>
-          <w:szCs w:val="24"/>
-        </w:rPr>
-        <w:t>);</w:t>
+        <w:t>- окно, в котором будет список из алгоритмов / структур данных (В данном случае реализован Фильтр Блума);</w:t>
       </w:r>
     </w:p>
     <w:p>
@@ -2856,25 +2524,33 @@
           <w:sz w:val="24"/>
           <w:szCs w:val="24"/>
         </w:rPr>
-        <w:t>- окно</w:t>
-      </w:r>
-      <w:r>
-        <w:rPr>
-          <w:rFonts w:ascii="Times New Roman" w:eastAsia="Times New Roman" w:hAnsi="Times New Roman" w:cs="Times New Roman"/>
-          <w:color w:val="000000"/>
-          <w:sz w:val="24"/>
-          <w:szCs w:val="24"/>
-        </w:rPr>
-        <w:t>,</w:t>
-      </w:r>
-      <w:r>
-        <w:rPr>
-          <w:rFonts w:ascii="Times New Roman" w:eastAsia="Times New Roman" w:hAnsi="Times New Roman" w:cs="Times New Roman"/>
-          <w:color w:val="000000"/>
-          <w:sz w:val="24"/>
-          <w:szCs w:val="24"/>
-        </w:rPr>
-        <w:t xml:space="preserve"> в котором будет возможность изменять входные данные</w:t>
+        <w:t>- окно, в котором будет визуализация алгоритма</w:t>
+      </w:r>
+      <w:r>
+        <w:rPr>
+          <w:rFonts w:ascii="Times New Roman" w:eastAsia="Times New Roman" w:hAnsi="Times New Roman" w:cs="Times New Roman"/>
+          <w:color w:val="000000"/>
+          <w:sz w:val="24"/>
+          <w:szCs w:val="24"/>
+        </w:rPr>
+        <w:t xml:space="preserve"> / структуры данных</w:t>
+      </w:r>
+      <w:r>
+        <w:rPr>
+          <w:rFonts w:ascii="Times New Roman" w:eastAsia="Times New Roman" w:hAnsi="Times New Roman" w:cs="Times New Roman"/>
+          <w:sz w:val="24"/>
+          <w:szCs w:val="24"/>
+        </w:rPr>
+        <w:t>(В данном случае реализован Фильтр Блума)</w:t>
+      </w:r>
+      <w:r>
+        <w:rPr>
+          <w:rFonts w:ascii="Times New Roman" w:eastAsia="Times New Roman" w:hAnsi="Times New Roman" w:cs="Times New Roman"/>
+          <w:color w:val="000000"/>
+          <w:sz w:val="24"/>
+          <w:szCs w:val="24"/>
+        </w:rPr>
+        <w:t>;</w:t>
       </w:r>
     </w:p>
     <w:p>
@@ -2894,52 +2570,15 @@
           <w:sz w:val="24"/>
           <w:szCs w:val="24"/>
         </w:rPr>
-        <w:t xml:space="preserve">- окно, в котором будет визуализация алгоритма / структуры </w:t>
-      </w:r>
-      <w:proofErr w:type="gramStart"/>
-      <w:r>
-        <w:rPr>
-          <w:rFonts w:ascii="Times New Roman" w:eastAsia="Times New Roman" w:hAnsi="Times New Roman" w:cs="Times New Roman"/>
-          <w:color w:val="000000"/>
-          <w:sz w:val="24"/>
-          <w:szCs w:val="24"/>
-        </w:rPr>
-        <w:t>данных</w:t>
-      </w:r>
-      <w:r>
-        <w:rPr>
-          <w:rFonts w:ascii="Times New Roman" w:eastAsia="Times New Roman" w:hAnsi="Times New Roman" w:cs="Times New Roman"/>
-          <w:sz w:val="24"/>
-          <w:szCs w:val="24"/>
-        </w:rPr>
-        <w:t>(</w:t>
-      </w:r>
-      <w:proofErr w:type="gramEnd"/>
-      <w:r>
-        <w:rPr>
-          <w:rFonts w:ascii="Times New Roman" w:eastAsia="Times New Roman" w:hAnsi="Times New Roman" w:cs="Times New Roman"/>
-          <w:sz w:val="24"/>
-          <w:szCs w:val="24"/>
-        </w:rPr>
-        <w:t xml:space="preserve">В данном случае реализован Фильтр </w:t>
-      </w:r>
-      <w:proofErr w:type="spellStart"/>
-      <w:r>
-        <w:rPr>
-          <w:rFonts w:ascii="Times New Roman" w:eastAsia="Times New Roman" w:hAnsi="Times New Roman" w:cs="Times New Roman"/>
-          <w:sz w:val="24"/>
-          <w:szCs w:val="24"/>
-        </w:rPr>
-        <w:t>Блума</w:t>
-      </w:r>
-      <w:proofErr w:type="spellEnd"/>
-      <w:r>
-        <w:rPr>
-          <w:rFonts w:ascii="Times New Roman" w:eastAsia="Times New Roman" w:hAnsi="Times New Roman" w:cs="Times New Roman"/>
-          <w:sz w:val="24"/>
-          <w:szCs w:val="24"/>
-        </w:rPr>
-        <w:t>)</w:t>
+        <w:t>- окно, в котором будет краткое описание алгоритма / структуры данных, также псевдокод</w:t>
+      </w:r>
+      <w:r>
+        <w:rPr>
+          <w:rFonts w:ascii="Times New Roman" w:eastAsia="Times New Roman" w:hAnsi="Times New Roman" w:cs="Times New Roman"/>
+          <w:sz w:val="24"/>
+          <w:szCs w:val="24"/>
+        </w:rPr>
+        <w:t>(В данном случае реализован Фильтр Блума)</w:t>
       </w:r>
       <w:r>
         <w:rPr>
@@ -2950,109 +2589,6 @@
         </w:rPr>
         <w:t>;</w:t>
       </w:r>
-    </w:p>
-    <w:p>
-      <w:pPr>
-        <w:jc w:val="both"/>
-        <w:rPr>
-          <w:rFonts w:ascii="Times New Roman" w:eastAsia="Times New Roman" w:hAnsi="Times New Roman" w:cs="Times New Roman"/>
-          <w:color w:val="000000"/>
-          <w:sz w:val="24"/>
-          <w:szCs w:val="24"/>
-        </w:rPr>
-      </w:pPr>
-      <w:r>
-        <w:rPr>
-          <w:rFonts w:ascii="Times New Roman" w:eastAsia="Times New Roman" w:hAnsi="Times New Roman" w:cs="Times New Roman"/>
-          <w:color w:val="000000"/>
-          <w:sz w:val="24"/>
-          <w:szCs w:val="24"/>
-        </w:rPr>
-        <w:t>- окно, в котором будет краткое описание алгоритма / структуры данных</w:t>
-      </w:r>
-      <w:r>
-        <w:rPr>
-          <w:rFonts w:ascii="Times New Roman" w:eastAsia="Times New Roman" w:hAnsi="Times New Roman" w:cs="Times New Roman"/>
-          <w:sz w:val="24"/>
-          <w:szCs w:val="24"/>
-        </w:rPr>
-        <w:t xml:space="preserve"> </w:t>
-      </w:r>
-      <w:r>
-        <w:rPr>
-          <w:rFonts w:ascii="Times New Roman" w:eastAsia="Times New Roman" w:hAnsi="Times New Roman" w:cs="Times New Roman"/>
-          <w:sz w:val="24"/>
-          <w:szCs w:val="24"/>
-        </w:rPr>
-        <w:t xml:space="preserve">(В данном случае реализован Фильтр </w:t>
-      </w:r>
-      <w:proofErr w:type="spellStart"/>
-      <w:r>
-        <w:rPr>
-          <w:rFonts w:ascii="Times New Roman" w:eastAsia="Times New Roman" w:hAnsi="Times New Roman" w:cs="Times New Roman"/>
-          <w:sz w:val="24"/>
-          <w:szCs w:val="24"/>
-        </w:rPr>
-        <w:t>Блума</w:t>
-      </w:r>
-      <w:proofErr w:type="spellEnd"/>
-      <w:r>
-        <w:rPr>
-          <w:rFonts w:ascii="Times New Roman" w:eastAsia="Times New Roman" w:hAnsi="Times New Roman" w:cs="Times New Roman"/>
-          <w:sz w:val="24"/>
-          <w:szCs w:val="24"/>
-        </w:rPr>
-        <w:t>)</w:t>
-      </w:r>
-      <w:r>
-        <w:rPr>
-          <w:rFonts w:ascii="Times New Roman" w:eastAsia="Times New Roman" w:hAnsi="Times New Roman" w:cs="Times New Roman"/>
-          <w:color w:val="000000"/>
-          <w:sz w:val="24"/>
-          <w:szCs w:val="24"/>
-        </w:rPr>
-        <w:t>;</w:t>
-      </w:r>
-    </w:p>
-    <w:p>
-      <w:pPr>
-        <w:jc w:val="both"/>
-        <w:rPr>
-          <w:rFonts w:ascii="Times New Roman" w:eastAsia="Times New Roman" w:hAnsi="Times New Roman" w:cs="Times New Roman"/>
-          <w:color w:val="000000"/>
-          <w:sz w:val="24"/>
-          <w:szCs w:val="24"/>
-        </w:rPr>
-      </w:pPr>
-      <w:r>
-        <w:rPr>
-          <w:rFonts w:ascii="Times New Roman" w:eastAsia="Times New Roman" w:hAnsi="Times New Roman" w:cs="Times New Roman"/>
-          <w:color w:val="000000"/>
-          <w:sz w:val="24"/>
-          <w:szCs w:val="24"/>
-        </w:rPr>
-        <w:t xml:space="preserve">- окно, в котором будет </w:t>
-      </w:r>
-      <w:r>
-        <w:rPr>
-          <w:rFonts w:ascii="Times New Roman" w:eastAsia="Times New Roman" w:hAnsi="Times New Roman" w:cs="Times New Roman"/>
-          <w:color w:val="000000"/>
-          <w:sz w:val="24"/>
-          <w:szCs w:val="24"/>
-        </w:rPr>
-        <w:t>псевдокод</w:t>
-      </w:r>
-    </w:p>
-    <w:p>
-      <w:pPr>
-        <w:jc w:val="both"/>
-        <w:rPr>
-          <w:rFonts w:ascii="Times New Roman" w:eastAsia="Times New Roman" w:hAnsi="Times New Roman" w:cs="Times New Roman"/>
-          <w:color w:val="000000"/>
-          <w:sz w:val="24"/>
-          <w:szCs w:val="24"/>
-        </w:rPr>
-      </w:pPr>
     </w:p>
     <w:p>
       <w:pPr>
@@ -3116,7 +2652,15 @@
           <w:b/>
           <w:color w:val="000000"/>
         </w:rPr>
-        <w:t>4.3.1 Требования к обеспечению надежного (устойчивого) функционирования   программы</w:t>
+        <w:t>4.3.1 Требования к обеспечению наде</w:t>
+      </w:r>
+      <w:r>
+        <w:rPr>
+          <w:rFonts w:ascii="Times New Roman" w:eastAsia="Times New Roman" w:hAnsi="Times New Roman" w:cs="Times New Roman"/>
+          <w:b/>
+          <w:color w:val="000000"/>
+        </w:rPr>
+        <w:t>жного (устойчивого) функционирования   программы</w:t>
       </w:r>
     </w:p>
     <w:p/>
@@ -3229,15 +2773,10 @@
         <w:spacing w:before="280" w:after="280" w:line="240" w:lineRule="auto"/>
       </w:pPr>
       <w:r>
-        <w:t xml:space="preserve">После запуска программы на сервере отказ программы вследствие некорректных </w:t>
-      </w:r>
-      <w:proofErr w:type="spellStart"/>
-      <w:r>
-        <w:t>действии</w:t>
-      </w:r>
-      <w:proofErr w:type="spellEnd"/>
-      <w:r>
-        <w:t>̆ оператора должен быть исключён.</w:t>
+        <w:t>После запуска программы на сервере отказ программы вследствие некорректных действий оператора должен быть исключ</w:t>
+      </w:r>
+      <w:r>
+        <w:t>ён.</w:t>
       </w:r>
     </w:p>
     <w:p>
@@ -3444,25 +2983,7 @@
           <w:sz w:val="24"/>
           <w:szCs w:val="24"/>
         </w:rPr>
-        <w:t xml:space="preserve">Для управления </w:t>
-      </w:r>
-      <w:proofErr w:type="spellStart"/>
-      <w:r>
-        <w:rPr>
-          <w:rFonts w:ascii="Times New Roman" w:eastAsia="Times New Roman" w:hAnsi="Times New Roman" w:cs="Times New Roman"/>
-          <w:sz w:val="24"/>
-          <w:szCs w:val="24"/>
-        </w:rPr>
-        <w:t>системои</w:t>
-      </w:r>
-      <w:proofErr w:type="spellEnd"/>
-      <w:r>
-        <w:rPr>
-          <w:rFonts w:ascii="Times New Roman" w:eastAsia="Times New Roman" w:hAnsi="Times New Roman" w:cs="Times New Roman"/>
-          <w:sz w:val="24"/>
-          <w:szCs w:val="24"/>
-        </w:rPr>
-        <w:t>̆ достаточно одного человека.</w:t>
+        <w:t>Для управления системой достаточно одного человека.</w:t>
       </w:r>
     </w:p>
     <w:p>
@@ -3590,23 +3111,7 @@
     <w:p/>
     <w:p>
       <w:r>
-        <w:t xml:space="preserve">Код будет писаться на языке </w:t>
-      </w:r>
-      <w:proofErr w:type="spellStart"/>
-      <w:r>
-        <w:t>JavaScript</w:t>
-      </w:r>
-      <w:proofErr w:type="spellEnd"/>
-      <w:r>
-        <w:t xml:space="preserve"> в среде разработки </w:t>
-      </w:r>
-      <w:proofErr w:type="spellStart"/>
-      <w:r>
-        <w:t>VSCode</w:t>
-      </w:r>
-      <w:proofErr w:type="spellEnd"/>
-      <w:r>
-        <w:t>.</w:t>
+        <w:t>Код будет писаться на языке JavaScript в среде разработки VSCode.</w:t>
       </w:r>
     </w:p>
     <w:p>
@@ -3692,7 +3197,15 @@
           <w:b/>
           <w:color w:val="000000"/>
         </w:rPr>
-        <w:t>4.6.2 Требования к программным средствам, используемым программой</w:t>
+        <w:t>4.6.2 Требования</w:t>
+      </w:r>
+      <w:r>
+        <w:rPr>
+          <w:rFonts w:ascii="Times New Roman" w:eastAsia="Times New Roman" w:hAnsi="Times New Roman" w:cs="Times New Roman"/>
+          <w:b/>
+          <w:color w:val="000000"/>
+        </w:rPr>
+        <w:t xml:space="preserve"> к программным средствам, используемым программой</w:t>
       </w:r>
     </w:p>
     <w:p>
@@ -3719,116 +3232,7 @@
           <w:sz w:val="24"/>
           <w:szCs w:val="24"/>
         </w:rPr>
-        <w:lastRenderedPageBreak/>
-        <w:t>Должен быть доступ через веб-браузер (</w:t>
-      </w:r>
-      <w:proofErr w:type="spellStart"/>
-      <w:r>
-        <w:rPr>
-          <w:rFonts w:ascii="Times New Roman" w:eastAsia="Times New Roman" w:hAnsi="Times New Roman" w:cs="Times New Roman"/>
-          <w:sz w:val="24"/>
-          <w:szCs w:val="24"/>
-        </w:rPr>
-        <w:t>Google</w:t>
-      </w:r>
-      <w:proofErr w:type="spellEnd"/>
-      <w:r>
-        <w:rPr>
-          <w:rFonts w:ascii="Times New Roman" w:eastAsia="Times New Roman" w:hAnsi="Times New Roman" w:cs="Times New Roman"/>
-          <w:sz w:val="24"/>
-          <w:szCs w:val="24"/>
-        </w:rPr>
-        <w:t xml:space="preserve"> </w:t>
-      </w:r>
-      <w:proofErr w:type="spellStart"/>
-      <w:r>
-        <w:rPr>
-          <w:rFonts w:ascii="Times New Roman" w:eastAsia="Times New Roman" w:hAnsi="Times New Roman" w:cs="Times New Roman"/>
-          <w:sz w:val="24"/>
-          <w:szCs w:val="24"/>
-        </w:rPr>
-        <w:t>Chrome</w:t>
-      </w:r>
-      <w:proofErr w:type="spellEnd"/>
-      <w:r>
-        <w:rPr>
-          <w:rFonts w:ascii="Times New Roman" w:eastAsia="Times New Roman" w:hAnsi="Times New Roman" w:cs="Times New Roman"/>
-          <w:sz w:val="24"/>
-          <w:szCs w:val="24"/>
-        </w:rPr>
-        <w:t xml:space="preserve">, </w:t>
-      </w:r>
-      <w:proofErr w:type="spellStart"/>
-      <w:r>
-        <w:rPr>
-          <w:rFonts w:ascii="Times New Roman" w:eastAsia="Times New Roman" w:hAnsi="Times New Roman" w:cs="Times New Roman"/>
-          <w:sz w:val="24"/>
-          <w:szCs w:val="24"/>
-        </w:rPr>
-        <w:t>Safari</w:t>
-      </w:r>
-      <w:proofErr w:type="spellEnd"/>
-      <w:r>
-        <w:rPr>
-          <w:rFonts w:ascii="Times New Roman" w:eastAsia="Times New Roman" w:hAnsi="Times New Roman" w:cs="Times New Roman"/>
-          <w:sz w:val="24"/>
-          <w:szCs w:val="24"/>
-        </w:rPr>
-        <w:t xml:space="preserve">, </w:t>
-      </w:r>
-      <w:proofErr w:type="spellStart"/>
-      <w:r>
-        <w:rPr>
-          <w:rFonts w:ascii="Times New Roman" w:eastAsia="Times New Roman" w:hAnsi="Times New Roman" w:cs="Times New Roman"/>
-          <w:sz w:val="24"/>
-          <w:szCs w:val="24"/>
-        </w:rPr>
-        <w:t>Opera</w:t>
-      </w:r>
-      <w:proofErr w:type="spellEnd"/>
-      <w:r>
-        <w:rPr>
-          <w:rFonts w:ascii="Times New Roman" w:eastAsia="Times New Roman" w:hAnsi="Times New Roman" w:cs="Times New Roman"/>
-          <w:sz w:val="24"/>
-          <w:szCs w:val="24"/>
-        </w:rPr>
-        <w:t xml:space="preserve">, </w:t>
-      </w:r>
-      <w:proofErr w:type="spellStart"/>
-      <w:r>
-        <w:rPr>
-          <w:rFonts w:ascii="Times New Roman" w:eastAsia="Times New Roman" w:hAnsi="Times New Roman" w:cs="Times New Roman"/>
-          <w:sz w:val="24"/>
-          <w:szCs w:val="24"/>
-        </w:rPr>
-        <w:t>Mozilla</w:t>
-      </w:r>
-      <w:proofErr w:type="spellEnd"/>
-      <w:r>
-        <w:rPr>
-          <w:rFonts w:ascii="Times New Roman" w:eastAsia="Times New Roman" w:hAnsi="Times New Roman" w:cs="Times New Roman"/>
-          <w:sz w:val="24"/>
-          <w:szCs w:val="24"/>
-        </w:rPr>
-        <w:t xml:space="preserve"> </w:t>
-      </w:r>
-      <w:proofErr w:type="spellStart"/>
-      <w:r>
-        <w:rPr>
-          <w:rFonts w:ascii="Times New Roman" w:eastAsia="Times New Roman" w:hAnsi="Times New Roman" w:cs="Times New Roman"/>
-          <w:sz w:val="24"/>
-          <w:szCs w:val="24"/>
-        </w:rPr>
-        <w:t>Fox</w:t>
-      </w:r>
-      <w:proofErr w:type="spellEnd"/>
-      <w:r>
-        <w:rPr>
-          <w:rFonts w:ascii="Times New Roman" w:eastAsia="Times New Roman" w:hAnsi="Times New Roman" w:cs="Times New Roman"/>
-          <w:sz w:val="24"/>
-          <w:szCs w:val="24"/>
-        </w:rPr>
-        <w:t>).</w:t>
+        <w:t>Должен быть доступ через веб-браузер (Google Chrome, Safari, Opera, Mozilla Fox).</w:t>
       </w:r>
     </w:p>
     <w:p>
@@ -3890,15 +3294,7 @@
         </w:rPr>
       </w:pPr>
       <w:r>
-        <w:t xml:space="preserve">Программа должна быть написана на языке </w:t>
-      </w:r>
-      <w:proofErr w:type="spellStart"/>
-      <w:r>
-        <w:t>JavaScript</w:t>
-      </w:r>
-      <w:proofErr w:type="spellEnd"/>
-      <w:r>
-        <w:t>.</w:t>
+        <w:t>Программа должна быть написана на языке JavaScript.</w:t>
       </w:r>
     </w:p>
     <w:p>
@@ -3928,6 +3324,7 @@
           <w:b/>
           <w:color w:val="000000"/>
         </w:rPr>
+        <w:lastRenderedPageBreak/>
         <w:t>4.6.4 Требования к защите информации и программы</w:t>
       </w:r>
     </w:p>
@@ -4170,7 +3567,17 @@
           <w:szCs w:val="24"/>
         </w:rPr>
         <w:lastRenderedPageBreak/>
-        <w:t>5. ТРЕБОВАНИЯ К ПРОГРАММНОЙ ДОКУМЕНТАЦИИ</w:t>
+        <w:t>5. ТРЕБОВАНИЯ К ПРОГРАММНОЙ ДОКУ</w:t>
+      </w:r>
+      <w:r>
+        <w:rPr>
+          <w:rFonts w:ascii="Times New Roman" w:eastAsia="Times New Roman" w:hAnsi="Times New Roman" w:cs="Times New Roman"/>
+          <w:b/>
+          <w:color w:val="000000"/>
+          <w:sz w:val="24"/>
+          <w:szCs w:val="24"/>
+        </w:rPr>
+        <w:t>МЕНТАЦИИ</w:t>
       </w:r>
     </w:p>
     <w:p>
@@ -4231,25 +3638,7 @@
           <w:sz w:val="24"/>
           <w:szCs w:val="24"/>
         </w:rPr>
-        <w:t xml:space="preserve">"Программа визуализации алгоритмов и структур данных". Техническое задание (ГОСТ </w:t>
-      </w:r>
-      <w:proofErr w:type="gramStart"/>
-      <w:r>
-        <w:rPr>
-          <w:rFonts w:ascii="Times New Roman" w:eastAsia="Times New Roman" w:hAnsi="Times New Roman" w:cs="Times New Roman"/>
-          <w:sz w:val="24"/>
-          <w:szCs w:val="24"/>
-        </w:rPr>
-        <w:t>19.201-78</w:t>
-      </w:r>
-      <w:proofErr w:type="gramEnd"/>
-      <w:r>
-        <w:rPr>
-          <w:rFonts w:ascii="Times New Roman" w:eastAsia="Times New Roman" w:hAnsi="Times New Roman" w:cs="Times New Roman"/>
-          <w:sz w:val="24"/>
-          <w:szCs w:val="24"/>
-        </w:rPr>
-        <w:t xml:space="preserve">); </w:t>
+        <w:t xml:space="preserve">"Программа визуализации алгоритмов и структур данных". Техническое задание (ГОСТ 19.201-78); </w:t>
       </w:r>
     </w:p>
     <w:p>
@@ -4268,25 +3657,7 @@
           <w:sz w:val="24"/>
           <w:szCs w:val="24"/>
         </w:rPr>
-        <w:t xml:space="preserve">" Программа визуализации алгоритмов и структур данных ". Пояснительная записка (ГОСТ </w:t>
-      </w:r>
-      <w:proofErr w:type="gramStart"/>
-      <w:r>
-        <w:rPr>
-          <w:rFonts w:ascii="Times New Roman" w:eastAsia="Times New Roman" w:hAnsi="Times New Roman" w:cs="Times New Roman"/>
-          <w:sz w:val="24"/>
-          <w:szCs w:val="24"/>
-        </w:rPr>
-        <w:t>19.404-79</w:t>
-      </w:r>
-      <w:proofErr w:type="gramEnd"/>
-      <w:r>
-        <w:rPr>
-          <w:rFonts w:ascii="Times New Roman" w:eastAsia="Times New Roman" w:hAnsi="Times New Roman" w:cs="Times New Roman"/>
-          <w:sz w:val="24"/>
-          <w:szCs w:val="24"/>
-        </w:rPr>
-        <w:t xml:space="preserve">); </w:t>
+        <w:t xml:space="preserve">" Программа визуализации алгоритмов и структур данных ". Пояснительная записка (ГОСТ 19.404-79); </w:t>
       </w:r>
     </w:p>
     <w:p>
@@ -4305,25 +3676,7 @@
           <w:sz w:val="24"/>
           <w:szCs w:val="24"/>
         </w:rPr>
-        <w:t xml:space="preserve">" Программа визуализации алгоритмов и структур данных ". Руководство оператора (ГОСТ </w:t>
-      </w:r>
-      <w:proofErr w:type="gramStart"/>
-      <w:r>
-        <w:rPr>
-          <w:rFonts w:ascii="Times New Roman" w:eastAsia="Times New Roman" w:hAnsi="Times New Roman" w:cs="Times New Roman"/>
-          <w:sz w:val="24"/>
-          <w:szCs w:val="24"/>
-        </w:rPr>
-        <w:t>19.505-79</w:t>
-      </w:r>
-      <w:proofErr w:type="gramEnd"/>
-      <w:r>
-        <w:rPr>
-          <w:rFonts w:ascii="Times New Roman" w:eastAsia="Times New Roman" w:hAnsi="Times New Roman" w:cs="Times New Roman"/>
-          <w:sz w:val="24"/>
-          <w:szCs w:val="24"/>
-        </w:rPr>
-        <w:t xml:space="preserve">); </w:t>
+        <w:t xml:space="preserve">" Программа визуализации алгоритмов и структур данных ". Руководство оператора (ГОСТ 19.505-79); </w:t>
       </w:r>
     </w:p>
     <w:p>
@@ -4342,25 +3695,15 @@
           <w:sz w:val="24"/>
           <w:szCs w:val="24"/>
         </w:rPr>
-        <w:t xml:space="preserve">" Программа визуализации алгоритмов и структур данных ". Программа и методика испытаний (ГОСТ </w:t>
-      </w:r>
-      <w:proofErr w:type="gramStart"/>
-      <w:r>
-        <w:rPr>
-          <w:rFonts w:ascii="Times New Roman" w:eastAsia="Times New Roman" w:hAnsi="Times New Roman" w:cs="Times New Roman"/>
-          <w:sz w:val="24"/>
-          <w:szCs w:val="24"/>
-        </w:rPr>
-        <w:t>19.301-79</w:t>
-      </w:r>
-      <w:proofErr w:type="gramEnd"/>
-      <w:r>
-        <w:rPr>
-          <w:rFonts w:ascii="Times New Roman" w:eastAsia="Times New Roman" w:hAnsi="Times New Roman" w:cs="Times New Roman"/>
-          <w:sz w:val="24"/>
-          <w:szCs w:val="24"/>
-        </w:rPr>
-        <w:t>);</w:t>
+        <w:t>" Программа визуализации алгоритмов и структур данных ". Про</w:t>
+      </w:r>
+      <w:r>
+        <w:rPr>
+          <w:rFonts w:ascii="Times New Roman" w:eastAsia="Times New Roman" w:hAnsi="Times New Roman" w:cs="Times New Roman"/>
+          <w:sz w:val="24"/>
+          <w:szCs w:val="24"/>
+        </w:rPr>
+        <w:t>грамма и методика испытаний (ГОСТ 19.301-79);</w:t>
       </w:r>
       <w:r>
         <w:rPr>
@@ -4369,25 +3712,7 @@
           <w:szCs w:val="24"/>
         </w:rPr>
         <w:br/>
-        <w:t xml:space="preserve">" Программа визуализации алгоритмов и структур данных ". Текст программы. (ГОСТ </w:t>
-      </w:r>
-      <w:proofErr w:type="gramStart"/>
-      <w:r>
-        <w:rPr>
-          <w:rFonts w:ascii="Times New Roman" w:eastAsia="Times New Roman" w:hAnsi="Times New Roman" w:cs="Times New Roman"/>
-          <w:sz w:val="24"/>
-          <w:szCs w:val="24"/>
-        </w:rPr>
-        <w:t>19.401-78</w:t>
-      </w:r>
-      <w:proofErr w:type="gramEnd"/>
-      <w:r>
-        <w:rPr>
-          <w:rFonts w:ascii="Times New Roman" w:eastAsia="Times New Roman" w:hAnsi="Times New Roman" w:cs="Times New Roman"/>
-          <w:sz w:val="24"/>
-          <w:szCs w:val="24"/>
-        </w:rPr>
-        <w:t xml:space="preserve">); </w:t>
+        <w:t xml:space="preserve">" Программа визуализации алгоритмов и структур данных ". Текст программы. (ГОСТ 19.401-78); </w:t>
       </w:r>
     </w:p>
     <w:p>
@@ -4449,23 +3774,13 @@
         </w:rPr>
         <w:t xml:space="preserve">Все документы к программе выполняются в соответствии с ГОСТ </w:t>
       </w:r>
-      <w:proofErr w:type="gramStart"/>
-      <w:r>
-        <w:rPr>
-          <w:rFonts w:ascii="Times New Roman" w:eastAsia="Times New Roman" w:hAnsi="Times New Roman" w:cs="Times New Roman"/>
-          <w:sz w:val="24"/>
-          <w:szCs w:val="24"/>
-        </w:rPr>
-        <w:t>19.106-78</w:t>
-      </w:r>
-      <w:proofErr w:type="gramEnd"/>
-      <w:r>
-        <w:rPr>
-          <w:rFonts w:ascii="Times New Roman" w:eastAsia="Times New Roman" w:hAnsi="Times New Roman" w:cs="Times New Roman"/>
-          <w:sz w:val="24"/>
-          <w:szCs w:val="24"/>
-        </w:rPr>
-        <w:t xml:space="preserve"> и ГОСТ к этому виду документа (см. п. 5.1.).</w:t>
+      <w:r>
+        <w:rPr>
+          <w:rFonts w:ascii="Times New Roman" w:eastAsia="Times New Roman" w:hAnsi="Times New Roman" w:cs="Times New Roman"/>
+          <w:sz w:val="24"/>
+          <w:szCs w:val="24"/>
+        </w:rPr>
+        <w:t>19.106-78 и ГОСТ к этому виду документа (см. п. 5.1.).</w:t>
       </w:r>
     </w:p>
     <w:p>
@@ -4628,7 +3943,15 @@
           <w:sz w:val="24"/>
           <w:szCs w:val="24"/>
         </w:rPr>
-        <w:t>Программа подходит для студентов, которые проходят курс «алгоритмы и структуры данных» или же для людей, которые просто хотят разобраться в работе какого-либо алгоритма. Также данным приложением могут пользоваться преподаватели для объяснения работы алгоритма / структуры данных студентам.</w:t>
+        <w:t>Программа подходит для студентов, которые проходят курс «алгоритмы и структуры данных» или же для людей, которые просто хотят разобраться в работе какого-либо алгоритма. Также данным приложением могут пользоваться преподават</w:t>
+      </w:r>
+      <w:r>
+        <w:rPr>
+          <w:rFonts w:ascii="Times New Roman" w:eastAsia="Times New Roman" w:hAnsi="Times New Roman" w:cs="Times New Roman"/>
+          <w:sz w:val="24"/>
+          <w:szCs w:val="24"/>
+        </w:rPr>
+        <w:t>ели для объяснения работы алгоритма / структуры данных студентам.</w:t>
       </w:r>
     </w:p>
     <w:p>
@@ -4684,47 +4007,7 @@
           <w:szCs w:val="24"/>
           <w:highlight w:val="white"/>
         </w:rPr>
-        <w:t xml:space="preserve">Аналогами являются: </w:t>
-      </w:r>
-      <w:proofErr w:type="spellStart"/>
-      <w:r>
-        <w:rPr>
-          <w:rFonts w:ascii="Times New Roman" w:eastAsia="Times New Roman" w:hAnsi="Times New Roman" w:cs="Times New Roman"/>
-          <w:sz w:val="24"/>
-          <w:szCs w:val="24"/>
-          <w:highlight w:val="white"/>
-        </w:rPr>
-        <w:t>VisuAlgo</w:t>
-      </w:r>
-      <w:proofErr w:type="spellEnd"/>
-      <w:r>
-        <w:rPr>
-          <w:rFonts w:ascii="Times New Roman" w:eastAsia="Times New Roman" w:hAnsi="Times New Roman" w:cs="Times New Roman"/>
-          <w:sz w:val="24"/>
-          <w:szCs w:val="24"/>
-          <w:highlight w:val="white"/>
-        </w:rPr>
-        <w:t xml:space="preserve">, </w:t>
-      </w:r>
-      <w:proofErr w:type="spellStart"/>
-      <w:r>
-        <w:rPr>
-          <w:rFonts w:ascii="Times New Roman" w:eastAsia="Times New Roman" w:hAnsi="Times New Roman" w:cs="Times New Roman"/>
-          <w:sz w:val="24"/>
-          <w:szCs w:val="24"/>
-          <w:highlight w:val="white"/>
-        </w:rPr>
-        <w:t>Vamonos</w:t>
-      </w:r>
-      <w:proofErr w:type="spellEnd"/>
-      <w:r>
-        <w:rPr>
-          <w:rFonts w:ascii="Times New Roman" w:eastAsia="Times New Roman" w:hAnsi="Times New Roman" w:cs="Times New Roman"/>
-          <w:sz w:val="24"/>
-          <w:szCs w:val="24"/>
-          <w:highlight w:val="white"/>
-        </w:rPr>
-        <w:t>.</w:t>
+        <w:t>Аналогами являются: VisuAlgo, Vamonos.</w:t>
       </w:r>
     </w:p>
     <w:p>
@@ -4816,25 +4099,7 @@
           <w:sz w:val="24"/>
           <w:szCs w:val="24"/>
         </w:rPr>
-        <w:t xml:space="preserve">(В данном случае реализован Фильтр </w:t>
-      </w:r>
-      <w:proofErr w:type="spellStart"/>
-      <w:r>
-        <w:rPr>
-          <w:rFonts w:ascii="Times New Roman" w:eastAsia="Times New Roman" w:hAnsi="Times New Roman" w:cs="Times New Roman"/>
-          <w:sz w:val="24"/>
-          <w:szCs w:val="24"/>
-        </w:rPr>
-        <w:t>Блума</w:t>
-      </w:r>
-      <w:proofErr w:type="spellEnd"/>
-      <w:r>
-        <w:rPr>
-          <w:rFonts w:ascii="Times New Roman" w:eastAsia="Times New Roman" w:hAnsi="Times New Roman" w:cs="Times New Roman"/>
-          <w:sz w:val="24"/>
-          <w:szCs w:val="24"/>
-        </w:rPr>
-        <w:t>)</w:t>
+        <w:t>(В данном случае реализован Фильтр Блума)</w:t>
       </w:r>
     </w:p>
     <w:p>
@@ -5005,25 +4270,15 @@
           <w:sz w:val="24"/>
           <w:szCs w:val="24"/>
         </w:rPr>
-        <w:t xml:space="preserve">Стадии и этапы разработки были выявлены с учетом ГОСТ </w:t>
-      </w:r>
-      <w:proofErr w:type="gramStart"/>
-      <w:r>
-        <w:rPr>
-          <w:rFonts w:ascii="Times New Roman" w:eastAsia="Times New Roman" w:hAnsi="Times New Roman" w:cs="Times New Roman"/>
-          <w:sz w:val="24"/>
-          <w:szCs w:val="24"/>
-        </w:rPr>
-        <w:t>19.102-77</w:t>
-      </w:r>
-      <w:proofErr w:type="gramEnd"/>
-      <w:r>
-        <w:rPr>
-          <w:rFonts w:ascii="Times New Roman" w:eastAsia="Times New Roman" w:hAnsi="Times New Roman" w:cs="Times New Roman"/>
-          <w:sz w:val="24"/>
-          <w:szCs w:val="24"/>
-        </w:rPr>
-        <w:t xml:space="preserve"> [2]:</w:t>
+        <w:t>Стадии и этапы разработки были выявлены с учето</w:t>
+      </w:r>
+      <w:r>
+        <w:rPr>
+          <w:rFonts w:ascii="Times New Roman" w:eastAsia="Times New Roman" w:hAnsi="Times New Roman" w:cs="Times New Roman"/>
+          <w:sz w:val="24"/>
+          <w:szCs w:val="24"/>
+        </w:rPr>
+        <w:t>м ГОСТ 19.102-77 [2]:</w:t>
       </w:r>
     </w:p>
     <w:tbl>
@@ -6752,27 +6007,7 @@
                 <w:szCs w:val="20"/>
               </w:rPr>
               <w:br/>
-              <w:t xml:space="preserve">ГОСТ </w:t>
-            </w:r>
-            <w:proofErr w:type="gramStart"/>
-            <w:r>
-              <w:rPr>
-                <w:rFonts w:ascii="Times New Roman" w:eastAsia="Times New Roman" w:hAnsi="Times New Roman" w:cs="Times New Roman"/>
-                <w:color w:val="000000"/>
-                <w:sz w:val="20"/>
-                <w:szCs w:val="20"/>
-              </w:rPr>
-              <w:t>19.101-77</w:t>
-            </w:r>
-            <w:proofErr w:type="gramEnd"/>
-            <w:r>
-              <w:rPr>
-                <w:rFonts w:ascii="Times New Roman" w:eastAsia="Times New Roman" w:hAnsi="Times New Roman" w:cs="Times New Roman"/>
-                <w:color w:val="000000"/>
-                <w:sz w:val="20"/>
-                <w:szCs w:val="20"/>
-              </w:rPr>
-              <w:t xml:space="preserve"> [1].</w:t>
+              <w:t>ГОСТ 19.101-77 [1].</w:t>
             </w:r>
           </w:p>
         </w:tc>
@@ -7498,7 +6733,23 @@
           <w:sz w:val="24"/>
           <w:szCs w:val="24"/>
         </w:rPr>
-        <w:t>Прием программного продукта происходит при полной работоспособности программы при различных входных данных, при выполнении указанных в пункте 4.1.1 настоящего документа функций, при выполнении требований указанных в пункте 4.2. настоящего документа и при наличии полной документации к программе, указанной в пункте 5.1, выполненной в соответствии со специальными требования указанными в пункте 5.2 настоящего технического задания.</w:t>
+        <w:t>Прием программного продукта происходит при полной работоспособности программы при различных входных данных, при выполнении указанных в пун</w:t>
+      </w:r>
+      <w:r>
+        <w:rPr>
+          <w:rFonts w:ascii="Times New Roman" w:eastAsia="Times New Roman" w:hAnsi="Times New Roman" w:cs="Times New Roman"/>
+          <w:sz w:val="24"/>
+          <w:szCs w:val="24"/>
+        </w:rPr>
+        <w:t xml:space="preserve">кте 4.1.1 настоящего документа функций, при выполнении требований указанных в пункте 4.2. настоящего документа и при наличии полной документации к программе, указанной в пункте 5.1, выполненной в соответствии со специальными требования указанными в пункте </w:t>
+      </w:r>
+      <w:r>
+        <w:rPr>
+          <w:rFonts w:ascii="Times New Roman" w:eastAsia="Times New Roman" w:hAnsi="Times New Roman" w:cs="Times New Roman"/>
+          <w:sz w:val="24"/>
+          <w:szCs w:val="24"/>
+        </w:rPr>
+        <w:t>5.2 настоящего технического задания.</w:t>
       </w:r>
       <w:r>
         <w:br w:type="page"/>
@@ -7601,27 +6852,7 @@
           <w:sz w:val="24"/>
           <w:szCs w:val="24"/>
         </w:rPr>
-        <w:t xml:space="preserve">ГОСТ </w:t>
-      </w:r>
-      <w:proofErr w:type="gramStart"/>
-      <w:r>
-        <w:rPr>
-          <w:rFonts w:ascii="Times New Roman" w:eastAsia="Times New Roman" w:hAnsi="Times New Roman" w:cs="Times New Roman"/>
-          <w:color w:val="000000"/>
-          <w:sz w:val="24"/>
-          <w:szCs w:val="24"/>
-        </w:rPr>
-        <w:t>19.101-77</w:t>
-      </w:r>
-      <w:proofErr w:type="gramEnd"/>
-      <w:r>
-        <w:rPr>
-          <w:rFonts w:ascii="Times New Roman" w:eastAsia="Times New Roman" w:hAnsi="Times New Roman" w:cs="Times New Roman"/>
-          <w:color w:val="000000"/>
-          <w:sz w:val="24"/>
-          <w:szCs w:val="24"/>
-        </w:rPr>
-        <w:t xml:space="preserve"> Виды программ и программных документов. //Единая система программной документации. – М.: ИПК Издательство стандартов, 2001. </w:t>
+        <w:t xml:space="preserve">ГОСТ 19.101-77 Виды программ и программных документов. //Единая система программной документации. – М.: ИПК Издательство стандартов, 2001. </w:t>
       </w:r>
     </w:p>
     <w:p>
@@ -7654,27 +6885,16 @@
           <w:sz w:val="24"/>
           <w:szCs w:val="24"/>
         </w:rPr>
-        <w:t xml:space="preserve">ГОСТ </w:t>
-      </w:r>
-      <w:proofErr w:type="gramStart"/>
-      <w:r>
-        <w:rPr>
-          <w:rFonts w:ascii="Times New Roman" w:eastAsia="Times New Roman" w:hAnsi="Times New Roman" w:cs="Times New Roman"/>
-          <w:color w:val="000000"/>
-          <w:sz w:val="24"/>
-          <w:szCs w:val="24"/>
-        </w:rPr>
-        <w:t>19.102-77</w:t>
-      </w:r>
-      <w:proofErr w:type="gramEnd"/>
-      <w:r>
-        <w:rPr>
-          <w:rFonts w:ascii="Times New Roman" w:eastAsia="Times New Roman" w:hAnsi="Times New Roman" w:cs="Times New Roman"/>
-          <w:color w:val="000000"/>
-          <w:sz w:val="24"/>
-          <w:szCs w:val="24"/>
-        </w:rPr>
-        <w:t xml:space="preserve"> Стадии разработки. //Единая система программной документации. – М.: ИПК Издательство стандартов, 2001.</w:t>
+        <w:t>ГОСТ 19.102-77 Стадии разработки. //Единая система программной документации. – М.: ИПК Издательство стандартов, 2001</w:t>
+      </w:r>
+      <w:r>
+        <w:rPr>
+          <w:rFonts w:ascii="Times New Roman" w:eastAsia="Times New Roman" w:hAnsi="Times New Roman" w:cs="Times New Roman"/>
+          <w:color w:val="000000"/>
+          <w:sz w:val="24"/>
+          <w:szCs w:val="24"/>
+        </w:rPr>
+        <w:t>.</w:t>
       </w:r>
     </w:p>
     <w:p>
@@ -7707,27 +6927,7 @@
           <w:sz w:val="24"/>
           <w:szCs w:val="24"/>
         </w:rPr>
-        <w:t xml:space="preserve">ГОСТ </w:t>
-      </w:r>
-      <w:proofErr w:type="gramStart"/>
-      <w:r>
-        <w:rPr>
-          <w:rFonts w:ascii="Times New Roman" w:eastAsia="Times New Roman" w:hAnsi="Times New Roman" w:cs="Times New Roman"/>
-          <w:color w:val="000000"/>
-          <w:sz w:val="24"/>
-          <w:szCs w:val="24"/>
-        </w:rPr>
-        <w:t>19.103-77</w:t>
-      </w:r>
-      <w:proofErr w:type="gramEnd"/>
-      <w:r>
-        <w:rPr>
-          <w:rFonts w:ascii="Times New Roman" w:eastAsia="Times New Roman" w:hAnsi="Times New Roman" w:cs="Times New Roman"/>
-          <w:color w:val="000000"/>
-          <w:sz w:val="24"/>
-          <w:szCs w:val="24"/>
-        </w:rPr>
-        <w:t xml:space="preserve"> Обозначения программ и программных документов. //Единая система программной документации. – М.: ИПК Издательство стандартов, 2001.</w:t>
+        <w:t>ГОСТ 19.103-77 Обозначения программ и программных документов. //Единая система программной документации. – М.: ИПК Издательство стандартов, 2001.</w:t>
       </w:r>
     </w:p>
     <w:p>
@@ -7760,27 +6960,16 @@
           <w:sz w:val="24"/>
           <w:szCs w:val="24"/>
         </w:rPr>
-        <w:t xml:space="preserve">ГОСТ </w:t>
-      </w:r>
-      <w:proofErr w:type="gramStart"/>
-      <w:r>
-        <w:rPr>
-          <w:rFonts w:ascii="Times New Roman" w:eastAsia="Times New Roman" w:hAnsi="Times New Roman" w:cs="Times New Roman"/>
-          <w:color w:val="000000"/>
-          <w:sz w:val="24"/>
-          <w:szCs w:val="24"/>
-        </w:rPr>
-        <w:t>19.104-78</w:t>
-      </w:r>
-      <w:proofErr w:type="gramEnd"/>
-      <w:r>
-        <w:rPr>
-          <w:rFonts w:ascii="Times New Roman" w:eastAsia="Times New Roman" w:hAnsi="Times New Roman" w:cs="Times New Roman"/>
-          <w:color w:val="000000"/>
-          <w:sz w:val="24"/>
-          <w:szCs w:val="24"/>
-        </w:rPr>
-        <w:t xml:space="preserve"> Основные надписи. //Единая система программной документации. – М.: ИПК Издательство стандартов, 2001.</w:t>
+        <w:t>ГОСТ 19.104-78 Основные надписи. //Единая система программной документации. – М.: ИПК Издательство стандарто</w:t>
+      </w:r>
+      <w:r>
+        <w:rPr>
+          <w:rFonts w:ascii="Times New Roman" w:eastAsia="Times New Roman" w:hAnsi="Times New Roman" w:cs="Times New Roman"/>
+          <w:color w:val="000000"/>
+          <w:sz w:val="24"/>
+          <w:szCs w:val="24"/>
+        </w:rPr>
+        <w:t>в, 2001.</w:t>
       </w:r>
     </w:p>
     <w:p>
@@ -7813,27 +7002,7 @@
           <w:sz w:val="24"/>
           <w:szCs w:val="24"/>
         </w:rPr>
-        <w:t xml:space="preserve">ГОСТ </w:t>
-      </w:r>
-      <w:proofErr w:type="gramStart"/>
-      <w:r>
-        <w:rPr>
-          <w:rFonts w:ascii="Times New Roman" w:eastAsia="Times New Roman" w:hAnsi="Times New Roman" w:cs="Times New Roman"/>
-          <w:color w:val="000000"/>
-          <w:sz w:val="24"/>
-          <w:szCs w:val="24"/>
-        </w:rPr>
-        <w:t>19.105-78</w:t>
-      </w:r>
-      <w:proofErr w:type="gramEnd"/>
-      <w:r>
-        <w:rPr>
-          <w:rFonts w:ascii="Times New Roman" w:eastAsia="Times New Roman" w:hAnsi="Times New Roman" w:cs="Times New Roman"/>
-          <w:color w:val="000000"/>
-          <w:sz w:val="24"/>
-          <w:szCs w:val="24"/>
-        </w:rPr>
-        <w:t xml:space="preserve"> Общие требования к программным документам. //Единая система программной документации. – М.: ИПК Издательство стандартов, 2001.</w:t>
+        <w:t>ГОСТ 19.105-78 Общие требования к программным документам. //Единая система программной документации. – М.: ИПК Издательство стандартов, 2001.</w:t>
       </w:r>
     </w:p>
     <w:p>
@@ -7866,27 +7035,16 @@
           <w:sz w:val="24"/>
           <w:szCs w:val="24"/>
         </w:rPr>
-        <w:t xml:space="preserve">ГОСТ </w:t>
-      </w:r>
-      <w:proofErr w:type="gramStart"/>
-      <w:r>
-        <w:rPr>
-          <w:rFonts w:ascii="Times New Roman" w:eastAsia="Times New Roman" w:hAnsi="Times New Roman" w:cs="Times New Roman"/>
-          <w:color w:val="000000"/>
-          <w:sz w:val="24"/>
-          <w:szCs w:val="24"/>
-        </w:rPr>
-        <w:t>19.106-78</w:t>
-      </w:r>
-      <w:proofErr w:type="gramEnd"/>
-      <w:r>
-        <w:rPr>
-          <w:rFonts w:ascii="Times New Roman" w:eastAsia="Times New Roman" w:hAnsi="Times New Roman" w:cs="Times New Roman"/>
-          <w:color w:val="000000"/>
-          <w:sz w:val="24"/>
-          <w:szCs w:val="24"/>
-        </w:rPr>
-        <w:t xml:space="preserve"> Требования к программным документам, выполненным печатным способом. //Единая система программной документации. – М.: ИПК Издательство стандартов, 2001.</w:t>
+        <w:t>ГОСТ 19.106-78 Требования к программным документам, выполненным печатным способом. //Единая система прогр</w:t>
+      </w:r>
+      <w:r>
+        <w:rPr>
+          <w:rFonts w:ascii="Times New Roman" w:eastAsia="Times New Roman" w:hAnsi="Times New Roman" w:cs="Times New Roman"/>
+          <w:color w:val="000000"/>
+          <w:sz w:val="24"/>
+          <w:szCs w:val="24"/>
+        </w:rPr>
+        <w:t>аммной документации. – М.: ИПК Издательство стандартов, 2001.</w:t>
       </w:r>
     </w:p>
     <w:p>
@@ -7919,27 +7077,7 @@
           <w:sz w:val="24"/>
           <w:szCs w:val="24"/>
         </w:rPr>
-        <w:t xml:space="preserve">ГОСТ </w:t>
-      </w:r>
-      <w:proofErr w:type="gramStart"/>
-      <w:r>
-        <w:rPr>
-          <w:rFonts w:ascii="Times New Roman" w:eastAsia="Times New Roman" w:hAnsi="Times New Roman" w:cs="Times New Roman"/>
-          <w:color w:val="000000"/>
-          <w:sz w:val="24"/>
-          <w:szCs w:val="24"/>
-        </w:rPr>
-        <w:t>19.201-78</w:t>
-      </w:r>
-      <w:proofErr w:type="gramEnd"/>
-      <w:r>
-        <w:rPr>
-          <w:rFonts w:ascii="Times New Roman" w:eastAsia="Times New Roman" w:hAnsi="Times New Roman" w:cs="Times New Roman"/>
-          <w:color w:val="000000"/>
-          <w:sz w:val="24"/>
-          <w:szCs w:val="24"/>
-        </w:rPr>
-        <w:t xml:space="preserve"> Техническое задание. Требования к содержанию и оформлению. //Единая система программной документации. – М.: ИПК Издательство стандартов, 2001.</w:t>
+        <w:t>ГОСТ 19.201-78 Техническое задание. Требования к содержанию и оформлению. //Единая система программной документации. – М.: ИПК Издательство стандартов, 2001.</w:t>
       </w:r>
     </w:p>
     <w:p>
@@ -7972,27 +7110,7 @@
           <w:sz w:val="24"/>
           <w:szCs w:val="24"/>
         </w:rPr>
-        <w:t xml:space="preserve">ГОСТ </w:t>
-      </w:r>
-      <w:proofErr w:type="gramStart"/>
-      <w:r>
-        <w:rPr>
-          <w:rFonts w:ascii="Times New Roman" w:eastAsia="Times New Roman" w:hAnsi="Times New Roman" w:cs="Times New Roman"/>
-          <w:color w:val="000000"/>
-          <w:sz w:val="24"/>
-          <w:szCs w:val="24"/>
-        </w:rPr>
-        <w:t>19.603-78</w:t>
-      </w:r>
-      <w:proofErr w:type="gramEnd"/>
-      <w:r>
-        <w:rPr>
-          <w:rFonts w:ascii="Times New Roman" w:eastAsia="Times New Roman" w:hAnsi="Times New Roman" w:cs="Times New Roman"/>
-          <w:color w:val="000000"/>
-          <w:sz w:val="24"/>
-          <w:szCs w:val="24"/>
-        </w:rPr>
-        <w:t xml:space="preserve"> Общие правила внесения изменений. //Единая система программной документации. – М.: ИПК Издательство стандартов, 2001.</w:t>
+        <w:t>ГОСТ 19.603-78 Общие правила внесения изменений. //Единая система программной документации. – М.: ИПК Издательство стандартов, 2001.</w:t>
       </w:r>
     </w:p>
     <w:p>
@@ -8025,27 +7143,16 @@
           <w:sz w:val="24"/>
           <w:szCs w:val="24"/>
         </w:rPr>
-        <w:t xml:space="preserve">ГОСТ </w:t>
-      </w:r>
-      <w:proofErr w:type="gramStart"/>
-      <w:r>
-        <w:rPr>
-          <w:rFonts w:ascii="Times New Roman" w:eastAsia="Times New Roman" w:hAnsi="Times New Roman" w:cs="Times New Roman"/>
-          <w:color w:val="000000"/>
-          <w:sz w:val="24"/>
-          <w:szCs w:val="24"/>
-        </w:rPr>
-        <w:t>19.604-78</w:t>
-      </w:r>
-      <w:proofErr w:type="gramEnd"/>
-      <w:r>
-        <w:rPr>
-          <w:rFonts w:ascii="Times New Roman" w:eastAsia="Times New Roman" w:hAnsi="Times New Roman" w:cs="Times New Roman"/>
-          <w:color w:val="000000"/>
-          <w:sz w:val="24"/>
-          <w:szCs w:val="24"/>
-        </w:rPr>
-        <w:t xml:space="preserve"> Правила внесения изменений в программные документы, выполненные печатным способом. //Единая система программной документации. – М.: ИПК Издательство стандартов, 2001.V</w:t>
+        <w:t>ГОСТ 19.604-78 Правила внесения изменений в программные документы, выполненные печатным способом. //Единая система программ</w:t>
+      </w:r>
+      <w:r>
+        <w:rPr>
+          <w:rFonts w:ascii="Times New Roman" w:eastAsia="Times New Roman" w:hAnsi="Times New Roman" w:cs="Times New Roman"/>
+          <w:color w:val="000000"/>
+          <w:sz w:val="24"/>
+          <w:szCs w:val="24"/>
+        </w:rPr>
+        <w:t>ной документации. – М.: ИПК Издательство стандартов, 2001.V</w:t>
       </w:r>
     </w:p>
     <w:p>
@@ -8071,25 +7178,14 @@
           <w:szCs w:val="24"/>
         </w:rPr>
       </w:pPr>
-      <w:proofErr w:type="spellStart"/>
-      <w:r>
-        <w:rPr>
-          <w:rFonts w:ascii="Times New Roman" w:eastAsia="Times New Roman" w:hAnsi="Times New Roman" w:cs="Times New Roman"/>
-          <w:color w:val="000000"/>
-          <w:sz w:val="24"/>
-          <w:szCs w:val="24"/>
-        </w:rPr>
-        <w:t>VisuAlgo</w:t>
-      </w:r>
-      <w:proofErr w:type="spellEnd"/>
-      <w:r>
-        <w:rPr>
-          <w:rFonts w:ascii="Times New Roman" w:eastAsia="Times New Roman" w:hAnsi="Times New Roman" w:cs="Times New Roman"/>
-          <w:color w:val="000000"/>
-          <w:sz w:val="24"/>
-          <w:szCs w:val="24"/>
-        </w:rPr>
-        <w:t xml:space="preserve">. [Электронный ресурс]//URL: </w:t>
+      <w:r>
+        <w:rPr>
+          <w:rFonts w:ascii="Times New Roman" w:eastAsia="Times New Roman" w:hAnsi="Times New Roman" w:cs="Times New Roman"/>
+          <w:color w:val="000000"/>
+          <w:sz w:val="24"/>
+          <w:szCs w:val="24"/>
+        </w:rPr>
+        <w:t xml:space="preserve">VisuAlgo. [Электронный ресурс]//URL: </w:t>
       </w:r>
       <w:hyperlink r:id="rId14">
         <w:r>
@@ -8136,25 +7232,14 @@
           <w:szCs w:val="24"/>
         </w:rPr>
       </w:pPr>
-      <w:proofErr w:type="spellStart"/>
-      <w:r>
-        <w:rPr>
-          <w:rFonts w:ascii="Times New Roman" w:eastAsia="Times New Roman" w:hAnsi="Times New Roman" w:cs="Times New Roman"/>
-          <w:color w:val="000000"/>
-          <w:sz w:val="24"/>
-          <w:szCs w:val="24"/>
-        </w:rPr>
-        <w:t>Vamonos</w:t>
-      </w:r>
-      <w:proofErr w:type="spellEnd"/>
-      <w:r>
-        <w:rPr>
-          <w:rFonts w:ascii="Times New Roman" w:eastAsia="Times New Roman" w:hAnsi="Times New Roman" w:cs="Times New Roman"/>
-          <w:color w:val="000000"/>
-          <w:sz w:val="24"/>
-          <w:szCs w:val="24"/>
-        </w:rPr>
-        <w:t>. [Электронный ресурс]//URL:</w:t>
+      <w:r>
+        <w:rPr>
+          <w:rFonts w:ascii="Times New Roman" w:eastAsia="Times New Roman" w:hAnsi="Times New Roman" w:cs="Times New Roman"/>
+          <w:color w:val="000000"/>
+          <w:sz w:val="24"/>
+          <w:szCs w:val="24"/>
+        </w:rPr>
+        <w:t>Vamonos. [Электронный ресурс]//URL:</w:t>
       </w:r>
       <w:r>
         <w:t xml:space="preserve"> </w:t>
@@ -11103,13 +10188,8 @@
               <w:tab w:val="right" w:pos="9355"/>
             </w:tabs>
           </w:pPr>
-          <w:proofErr w:type="spellStart"/>
           <w:r>
-            <w:t>Взам</w:t>
-          </w:r>
-          <w:proofErr w:type="spellEnd"/>
-          <w:r>
-            <w:t>. инв. №</w:t>
+            <w:t>Взам. инв. №</w:t>
           </w:r>
         </w:p>
       </w:tc>
@@ -11125,15 +10205,7 @@
             </w:tabs>
           </w:pPr>
           <w:r>
-            <w:t xml:space="preserve">Инв. № </w:t>
-          </w:r>
-          <w:proofErr w:type="spellStart"/>
-          <w:r>
-            <w:t>дубл</w:t>
-          </w:r>
-          <w:proofErr w:type="spellEnd"/>
-          <w:r>
-            <w:t>.</w:t>
+            <w:t>Инв. № дубл.</w:t>
           </w:r>
         </w:p>
       </w:tc>
@@ -11360,20 +10432,8 @@
         <w:sz w:val="24"/>
         <w:szCs w:val="24"/>
       </w:rPr>
-      <w:t xml:space="preserve">RU.17701729.10.03-01 ТЗ </w:t>
+      <w:t>RU.17701729.10.03-01 ТЗ 01-1</w:t>
     </w:r>
-    <w:proofErr w:type="gramStart"/>
-    <w:r>
-      <w:rPr>
-        <w:rFonts w:ascii="Times New Roman" w:eastAsia="Times New Roman" w:hAnsi="Times New Roman" w:cs="Times New Roman"/>
-        <w:b/>
-        <w:color w:val="000000"/>
-        <w:sz w:val="24"/>
-        <w:szCs w:val="24"/>
-      </w:rPr>
-      <w:t>01-1</w:t>
-    </w:r>
-    <w:proofErr w:type="gramEnd"/>
   </w:p>
   <w:p>
     <w:pPr>
@@ -11424,93 +10484,7 @@
 <file path=word/numbering.xml><?xml version="1.0" encoding="utf-8"?>
 <w:numbering xmlns:wpc="http://schemas.microsoft.com/office/word/2010/wordprocessingCanvas" xmlns:cx="http://schemas.microsoft.com/office/drawing/2014/chartex" xmlns:cx1="http://schemas.microsoft.com/office/drawing/2015/9/8/chartex" xmlns:cx2="http://schemas.microsoft.com/office/drawing/2015/10/21/chartex" xmlns:cx3="http://schemas.microsoft.com/office/drawing/2016/5/9/chartex" xmlns:cx4="http://schemas.microsoft.com/office/drawing/2016/5/10/chartex" xmlns:cx5="http://schemas.microsoft.com/office/drawing/2016/5/11/chartex" xmlns:cx6="http://schemas.microsoft.com/office/drawing/2016/5/12/chartex" xmlns:cx7="http://schemas.microsoft.com/office/drawing/2016/5/13/chartex" xmlns:cx8="http://schemas.microsoft.com/office/drawing/2016/5/14/chartex" xmlns:mc="http://schemas.openxmlformats.org/markup-compatibility/2006" xmlns:aink="http://schemas.microsoft.com/office/drawing/2016/ink" xmlns:am3d="http://schemas.microsoft.com/office/drawing/2017/model3d" xmlns:o="urn:schemas-microsoft-com:office:office" xmlns:r="http://schemas.openxmlformats.org/officeDocument/2006/relationships" xmlns:m="http://schemas.openxmlformats.org/officeDocument/2006/math" xmlns:v="urn:schemas-microsoft-com:vml" xmlns:wp14="http://schemas.microsoft.com/office/word/2010/wordprocessingDrawing" xmlns:wp="http://schemas.openxmlformats.org/drawingml/2006/wordprocessingDrawing" xmlns:w10="urn:schemas-microsoft-com:office:word" xmlns:w="http://schemas.openxmlformats.org/wordprocessingml/2006/main" xmlns:w14="http://schemas.microsoft.com/office/word/2010/wordml" xmlns:w15="http://schemas.microsoft.com/office/word/2012/wordml" xmlns:w16cex="http://schemas.microsoft.com/office/word/2018/wordml/cex" xmlns:w16cid="http://schemas.microsoft.com/office/word/2016/wordml/cid" xmlns:w16="http://schemas.microsoft.com/office/word/2018/wordml" xmlns:w16sdtdh="http://schemas.microsoft.com/office/word/2020/wordml/sdtdatahash" xmlns:w16se="http://schemas.microsoft.com/office/word/2015/wordml/symex" xmlns:wpg="http://schemas.microsoft.com/office/word/2010/wordprocessingGroup" xmlns:wpi="http://schemas.microsoft.com/office/word/2010/wordprocessingInk" xmlns:wne="http://schemas.microsoft.com/office/word/2006/wordml" xmlns:wps="http://schemas.microsoft.com/office/word/2010/wordprocessingShape" mc:Ignorable="w14 w15 w16se w16cid w16 w16cex w16sdtdh wp14">
   <w:abstractNum w:abstractNumId="0" w15:restartNumberingAfterBreak="0">
-    <w:nsid w:val="11146221"/>
-    <w:multiLevelType w:val="multilevel"/>
-    <w:tmpl w:val="B56A2AA6"/>
-    <w:lvl w:ilvl="0">
-      <w:start w:val="1"/>
-      <w:numFmt w:val="decimal"/>
-      <w:lvlText w:val="%1)"/>
-      <w:lvlJc w:val="left"/>
-      <w:pPr>
-        <w:ind w:left="2485" w:hanging="359"/>
-      </w:pPr>
-    </w:lvl>
-    <w:lvl w:ilvl="1">
-      <w:start w:val="1"/>
-      <w:numFmt w:val="lowerLetter"/>
-      <w:lvlText w:val="%2."/>
-      <w:lvlJc w:val="left"/>
-      <w:pPr>
-        <w:ind w:left="1364" w:hanging="360"/>
-      </w:pPr>
-    </w:lvl>
-    <w:lvl w:ilvl="2">
-      <w:start w:val="1"/>
-      <w:numFmt w:val="lowerRoman"/>
-      <w:lvlText w:val="%3."/>
-      <w:lvlJc w:val="right"/>
-      <w:pPr>
-        <w:ind w:left="2084" w:hanging="180"/>
-      </w:pPr>
-    </w:lvl>
-    <w:lvl w:ilvl="3">
-      <w:start w:val="1"/>
-      <w:numFmt w:val="decimal"/>
-      <w:lvlText w:val="%4."/>
-      <w:lvlJc w:val="left"/>
-      <w:pPr>
-        <w:ind w:left="2804" w:hanging="360"/>
-      </w:pPr>
-    </w:lvl>
-    <w:lvl w:ilvl="4">
-      <w:start w:val="1"/>
-      <w:numFmt w:val="lowerLetter"/>
-      <w:lvlText w:val="%5."/>
-      <w:lvlJc w:val="left"/>
-      <w:pPr>
-        <w:ind w:left="3524" w:hanging="360"/>
-      </w:pPr>
-    </w:lvl>
-    <w:lvl w:ilvl="5">
-      <w:start w:val="1"/>
-      <w:numFmt w:val="lowerRoman"/>
-      <w:lvlText w:val="%6."/>
-      <w:lvlJc w:val="right"/>
-      <w:pPr>
-        <w:ind w:left="4244" w:hanging="180"/>
-      </w:pPr>
-    </w:lvl>
-    <w:lvl w:ilvl="6">
-      <w:start w:val="1"/>
-      <w:numFmt w:val="decimal"/>
-      <w:lvlText w:val="%7."/>
-      <w:lvlJc w:val="left"/>
-      <w:pPr>
-        <w:ind w:left="4964" w:hanging="360"/>
-      </w:pPr>
-    </w:lvl>
-    <w:lvl w:ilvl="7">
-      <w:start w:val="1"/>
-      <w:numFmt w:val="lowerLetter"/>
-      <w:lvlText w:val="%8."/>
-      <w:lvlJc w:val="left"/>
-      <w:pPr>
-        <w:ind w:left="5684" w:hanging="360"/>
-      </w:pPr>
-    </w:lvl>
-    <w:lvl w:ilvl="8">
-      <w:start w:val="1"/>
-      <w:numFmt w:val="lowerRoman"/>
-      <w:lvlText w:val="%9."/>
-      <w:lvlJc w:val="right"/>
-      <w:pPr>
-        <w:ind w:left="6404" w:hanging="180"/>
-      </w:pPr>
-    </w:lvl>
-  </w:abstractNum>
-  <w:abstractNum w:abstractNumId="1" w15:restartNumberingAfterBreak="0">
-    <w:nsid w:val="1E915BC1"/>
+    <w:nsid w:val="444415D9"/>
     <w:multiLevelType w:val="multilevel"/>
     <w:tmpl w:val="A1B4273C"/>
     <w:lvl w:ilvl="0">
@@ -11595,10 +10569,10 @@
       </w:pPr>
     </w:lvl>
   </w:abstractNum>
-  <w:abstractNum w:abstractNumId="2" w15:restartNumberingAfterBreak="0">
-    <w:nsid w:val="298051D5"/>
+  <w:abstractNum w:abstractNumId="1" w15:restartNumberingAfterBreak="0">
+    <w:nsid w:val="4EB775EC"/>
     <w:multiLevelType w:val="multilevel"/>
-    <w:tmpl w:val="5AEA5DCA"/>
+    <w:tmpl w:val="7B0C03F8"/>
     <w:lvl w:ilvl="0">
       <w:start w:val="4"/>
       <w:numFmt w:val="bullet"/>
@@ -11708,17 +10682,17 @@
       </w:rPr>
     </w:lvl>
   </w:abstractNum>
-  <w:abstractNum w:abstractNumId="3" w15:restartNumberingAfterBreak="0">
-    <w:nsid w:val="43653576"/>
+  <w:abstractNum w:abstractNumId="2" w15:restartNumberingAfterBreak="0">
+    <w:nsid w:val="5D025215"/>
     <w:multiLevelType w:val="multilevel"/>
-    <w:tmpl w:val="68F86606"/>
+    <w:tmpl w:val="6724613E"/>
     <w:lvl w:ilvl="0">
       <w:start w:val="1"/>
       <w:numFmt w:val="decimal"/>
       <w:lvlText w:val="%1)"/>
       <w:lvlJc w:val="left"/>
       <w:pPr>
-        <w:ind w:left="720" w:hanging="360"/>
+        <w:ind w:left="2485" w:hanging="359"/>
       </w:pPr>
     </w:lvl>
     <w:lvl w:ilvl="1">
@@ -11727,7 +10701,7 @@
       <w:lvlText w:val="%2."/>
       <w:lvlJc w:val="left"/>
       <w:pPr>
-        <w:ind w:left="1440" w:hanging="360"/>
+        <w:ind w:left="1364" w:hanging="360"/>
       </w:pPr>
     </w:lvl>
     <w:lvl w:ilvl="2">
@@ -11736,7 +10710,7 @@
       <w:lvlText w:val="%3."/>
       <w:lvlJc w:val="right"/>
       <w:pPr>
-        <w:ind w:left="2160" w:hanging="180"/>
+        <w:ind w:left="2084" w:hanging="180"/>
       </w:pPr>
     </w:lvl>
     <w:lvl w:ilvl="3">
@@ -11745,7 +10719,7 @@
       <w:lvlText w:val="%4."/>
       <w:lvlJc w:val="left"/>
       <w:pPr>
-        <w:ind w:left="2880" w:hanging="360"/>
+        <w:ind w:left="2804" w:hanging="360"/>
       </w:pPr>
     </w:lvl>
     <w:lvl w:ilvl="4">
@@ -11754,7 +10728,7 @@
       <w:lvlText w:val="%5."/>
       <w:lvlJc w:val="left"/>
       <w:pPr>
-        <w:ind w:left="3600" w:hanging="360"/>
+        <w:ind w:left="3524" w:hanging="360"/>
       </w:pPr>
     </w:lvl>
     <w:lvl w:ilvl="5">
@@ -11763,7 +10737,7 @@
       <w:lvlText w:val="%6."/>
       <w:lvlJc w:val="right"/>
       <w:pPr>
-        <w:ind w:left="4320" w:hanging="180"/>
+        <w:ind w:left="4244" w:hanging="180"/>
       </w:pPr>
     </w:lvl>
     <w:lvl w:ilvl="6">
@@ -11772,7 +10746,7 @@
       <w:lvlText w:val="%7."/>
       <w:lvlJc w:val="left"/>
       <w:pPr>
-        <w:ind w:left="5040" w:hanging="360"/>
+        <w:ind w:left="4964" w:hanging="360"/>
       </w:pPr>
     </w:lvl>
     <w:lvl w:ilvl="7">
@@ -11781,7 +10755,7 @@
       <w:lvlText w:val="%8."/>
       <w:lvlJc w:val="left"/>
       <w:pPr>
-        <w:ind w:left="5760" w:hanging="360"/>
+        <w:ind w:left="5684" w:hanging="360"/>
       </w:pPr>
     </w:lvl>
     <w:lvl w:ilvl="8">
@@ -11790,12 +10764,12 @@
       <w:lvlText w:val="%9."/>
       <w:lvlJc w:val="right"/>
       <w:pPr>
-        <w:ind w:left="6480" w:hanging="180"/>
+        <w:ind w:left="6404" w:hanging="180"/>
       </w:pPr>
     </w:lvl>
   </w:abstractNum>
-  <w:abstractNum w:abstractNumId="4" w15:restartNumberingAfterBreak="0">
-    <w:nsid w:val="46156642"/>
+  <w:abstractNum w:abstractNumId="3" w15:restartNumberingAfterBreak="0">
+    <w:nsid w:val="7A7108EB"/>
     <w:multiLevelType w:val="multilevel"/>
     <w:tmpl w:val="A1B4273C"/>
     <w:lvl w:ilvl="0">
@@ -11881,18 +10855,15 @@
     </w:lvl>
   </w:abstractNum>
   <w:num w:numId="1">
+    <w:abstractNumId w:val="2"/>
+  </w:num>
+  <w:num w:numId="2">
+    <w:abstractNumId w:val="3"/>
+  </w:num>
+  <w:num w:numId="3">
     <w:abstractNumId w:val="0"/>
   </w:num>
-  <w:num w:numId="2">
-    <w:abstractNumId w:val="4"/>
-  </w:num>
-  <w:num w:numId="3">
-    <w:abstractNumId w:val="3"/>
-  </w:num>
   <w:num w:numId="4">
-    <w:abstractNumId w:val="2"/>
-  </w:num>
-  <w:num w:numId="5">
     <w:abstractNumId w:val="1"/>
   </w:num>
 </w:numbering>

</xml_diff>